<commit_message>
Cambios en el archivo documento.docx y nuevo programa.py
</commit_message>
<xml_diff>
--- a/documento.docx
+++ b/documento.docx
@@ -41,6 +41,74 @@
           <w:lang w:val="es-MX"/>
         </w:rPr>
         <w:t>Hola</w:t>
+      </w:r>
+    </w:p>
+    <w:p>
+      <w:pPr>
+        <w:rPr>
+          <w:lang w:val="es-MX"/>
+        </w:rPr>
+      </w:pPr>
+    </w:p>
+    <w:p>
+      <w:pPr>
+        <w:rPr>
+          <w:lang w:val="es-MX"/>
+        </w:rPr>
+      </w:pPr>
+      <w:proofErr w:type="spellStart"/>
+      <w:r>
+        <w:rPr>
+          <w:lang w:val="es-MX"/>
+        </w:rPr>
+        <w:t>Capitulo</w:t>
+      </w:r>
+      <w:proofErr w:type="spellEnd"/>
+      <w:r>
+        <w:rPr>
+          <w:lang w:val="es-MX"/>
+        </w:rPr>
+        <w:t xml:space="preserve"> 1</w:t>
+      </w:r>
+    </w:p>
+    <w:p>
+      <w:pPr>
+        <w:rPr>
+          <w:lang w:val="es-MX"/>
+        </w:rPr>
+      </w:pPr>
+    </w:p>
+    <w:p>
+      <w:pPr>
+        <w:rPr>
+          <w:lang w:val="es-MX"/>
+        </w:rPr>
+      </w:pPr>
+      <w:r>
+        <w:rPr>
+          <w:lang w:val="es-MX"/>
+        </w:rPr>
+        <w:t>Título 1</w:t>
+      </w:r>
+    </w:p>
+    <w:p>
+      <w:pPr>
+        <w:rPr>
+          <w:lang w:val="es-MX"/>
+        </w:rPr>
+      </w:pPr>
+    </w:p>
+    <w:p>
+      <w:pPr>
+        <w:rPr>
+          <w:lang w:val="es-MX"/>
+        </w:rPr>
+      </w:pPr>
+      <w:r>
+        <w:rPr>
+          <w:lang w:val="es-MX"/>
+        </w:rPr>
+        <w:t>Tema 1</w:t>
       </w:r>
     </w:p>
     <w:sectPr>

</xml_diff>